<commit_message>
setup the eventType,js for the object type using avsc
</commit_message>
<xml_diff>
--- a/kafka_node_practise_1.docx
+++ b/kafka_node_practise_1.docx
@@ -52,7 +52,61 @@
           <w:bCs/>
           <w:highlight w:val="green"/>
         </w:rPr>
-        <w:t>node-rdkafka to interact with kafka in nodejs.</w:t>
+        <w:t>node-</w:t>
+      </w:r>
+      <w:proofErr w:type="spellStart"/>
+      <w:r>
+        <w:rPr>
+          <w:b/>
+          <w:bCs/>
+          <w:highlight w:val="green"/>
+        </w:rPr>
+        <w:t>rdkafka</w:t>
+      </w:r>
+      <w:proofErr w:type="spellEnd"/>
+      <w:r>
+        <w:rPr>
+          <w:b/>
+          <w:bCs/>
+          <w:highlight w:val="green"/>
+        </w:rPr>
+        <w:t xml:space="preserve"> to interact with </w:t>
+      </w:r>
+      <w:proofErr w:type="spellStart"/>
+      <w:r>
+        <w:rPr>
+          <w:b/>
+          <w:bCs/>
+          <w:highlight w:val="green"/>
+        </w:rPr>
+        <w:t>kafka</w:t>
+      </w:r>
+      <w:proofErr w:type="spellEnd"/>
+      <w:r>
+        <w:rPr>
+          <w:b/>
+          <w:bCs/>
+          <w:highlight w:val="green"/>
+        </w:rPr>
+        <w:t xml:space="preserve"> in </w:t>
+      </w:r>
+      <w:proofErr w:type="spellStart"/>
+      <w:r>
+        <w:rPr>
+          <w:b/>
+          <w:bCs/>
+          <w:highlight w:val="green"/>
+        </w:rPr>
+        <w:t>nodejs</w:t>
+      </w:r>
+      <w:proofErr w:type="spellEnd"/>
+      <w:r>
+        <w:rPr>
+          <w:b/>
+          <w:bCs/>
+          <w:highlight w:val="green"/>
+        </w:rPr>
+        <w:t>.</w:t>
       </w:r>
     </w:p>
     <w:p>
@@ -63,13 +117,23 @@
           <w:bCs/>
         </w:rPr>
       </w:pPr>
+      <w:proofErr w:type="spellStart"/>
       <w:r>
         <w:rPr>
           <w:b/>
           <w:bCs/>
           <w:highlight w:val="green"/>
         </w:rPr>
-        <w:t>Avsc to serialize and deserialize objects (not needed for plain texts)</w:t>
+        <w:t>Avsc</w:t>
+      </w:r>
+      <w:proofErr w:type="spellEnd"/>
+      <w:r>
+        <w:rPr>
+          <w:b/>
+          <w:bCs/>
+          <w:highlight w:val="green"/>
+        </w:rPr>
+        <w:t xml:space="preserve"> to serialize and deserialize objects (not needed for plain texts)</w:t>
       </w:r>
     </w:p>
     <w:p>
@@ -97,8 +161,17 @@
           <w:b/>
           <w:bCs/>
         </w:rPr>
-        <w:t>docker-compose.yml</w:t>
-      </w:r>
+        <w:t>docker-</w:t>
+      </w:r>
+      <w:proofErr w:type="spellStart"/>
+      <w:r>
+        <w:rPr>
+          <w:b/>
+          <w:bCs/>
+        </w:rPr>
+        <w:t>compose.yml</w:t>
+      </w:r>
+      <w:proofErr w:type="spellEnd"/>
       <w:r>
         <w:t xml:space="preserve"> for the Kafka integration and initiate the file using </w:t>
       </w:r>
@@ -242,8 +315,18 @@
           <w:bCs/>
           <w:highlight w:val="green"/>
         </w:rPr>
-        <w:t>name of Kafka container as defined in docker-compose.yml</w:t>
-      </w:r>
+        <w:t>name of Kafka container as defined in docker-</w:t>
+      </w:r>
+      <w:proofErr w:type="spellStart"/>
+      <w:r>
+        <w:rPr>
+          <w:b/>
+          <w:bCs/>
+          <w:highlight w:val="green"/>
+        </w:rPr>
+        <w:t>compose.yml</w:t>
+      </w:r>
+      <w:proofErr w:type="spellEnd"/>
     </w:p>
     <w:p>
       <w:pPr>
@@ -339,23 +422,54 @@
       <w:r>
         <w:t xml:space="preserve">Kafka is now setup and running on docker. Now, </w:t>
       </w:r>
+      <w:proofErr w:type="spellStart"/>
       <w:r>
         <w:rPr>
           <w:b/>
           <w:bCs/>
           <w:highlight w:val="yellow"/>
         </w:rPr>
-        <w:t>npm init</w:t>
-      </w:r>
+        <w:t>npm</w:t>
+      </w:r>
+      <w:proofErr w:type="spellEnd"/>
+      <w:r>
+        <w:rPr>
+          <w:b/>
+          <w:bCs/>
+          <w:highlight w:val="yellow"/>
+        </w:rPr>
+        <w:t xml:space="preserve"> </w:t>
+      </w:r>
+      <w:proofErr w:type="spellStart"/>
+      <w:r>
+        <w:rPr>
+          <w:b/>
+          <w:bCs/>
+          <w:highlight w:val="yellow"/>
+        </w:rPr>
+        <w:t>init</w:t>
+      </w:r>
+      <w:proofErr w:type="spellEnd"/>
       <w:r>
         <w:t xml:space="preserve"> to create the </w:t>
       </w:r>
-      <w:r>
-        <w:rPr>
-          <w:b/>
-          <w:bCs/>
-        </w:rPr>
-        <w:t xml:space="preserve">package.json </w:t>
+      <w:proofErr w:type="spellStart"/>
+      <w:proofErr w:type="gramStart"/>
+      <w:r>
+        <w:rPr>
+          <w:b/>
+          <w:bCs/>
+        </w:rPr>
+        <w:t>package.json</w:t>
+      </w:r>
+      <w:proofErr w:type="spellEnd"/>
+      <w:proofErr w:type="gramEnd"/>
+      <w:r>
+        <w:rPr>
+          <w:b/>
+          <w:bCs/>
+        </w:rPr>
+        <w:t xml:space="preserve"> </w:t>
       </w:r>
       <w:r>
         <w:t xml:space="preserve">and create </w:t>
@@ -441,8 +555,19 @@
           <w:b/>
           <w:bCs/>
         </w:rPr>
-        <w:t>Change the scripts in package.json</w:t>
-      </w:r>
+        <w:t xml:space="preserve">Change the scripts in </w:t>
+      </w:r>
+      <w:proofErr w:type="spellStart"/>
+      <w:proofErr w:type="gramStart"/>
+      <w:r>
+        <w:rPr>
+          <w:b/>
+          <w:bCs/>
+        </w:rPr>
+        <w:t>package.json</w:t>
+      </w:r>
+      <w:proofErr w:type="spellEnd"/>
+      <w:proofErr w:type="gramEnd"/>
       <w:r>
         <w:t xml:space="preserve"> so that both can run separately.</w:t>
       </w:r>
@@ -728,6 +853,8 @@
         </w:rPr>
         <w:t>"</w:t>
       </w:r>
+      <w:proofErr w:type="spellStart"/>
+      <w:proofErr w:type="gramStart"/>
       <w:r>
         <w:rPr>
           <w:rFonts w:ascii="Consolas" w:eastAsia="Times New Roman" w:hAnsi="Consolas" w:cs="Times New Roman"/>
@@ -737,6 +864,8 @@
         </w:rPr>
         <w:t>start:producer</w:t>
       </w:r>
+      <w:proofErr w:type="spellEnd"/>
+      <w:proofErr w:type="gramEnd"/>
       <w:r>
         <w:rPr>
           <w:rFonts w:ascii="Consolas" w:eastAsia="Times New Roman" w:hAnsi="Consolas" w:cs="Times New Roman"/>
@@ -839,6 +968,8 @@
         </w:rPr>
         <w:t>"</w:t>
       </w:r>
+      <w:proofErr w:type="spellStart"/>
+      <w:proofErr w:type="gramStart"/>
       <w:r>
         <w:rPr>
           <w:rFonts w:ascii="Consolas" w:eastAsia="Times New Roman" w:hAnsi="Consolas" w:cs="Times New Roman"/>
@@ -848,6 +979,8 @@
         </w:rPr>
         <w:t>start:consumer</w:t>
       </w:r>
+      <w:proofErr w:type="spellEnd"/>
+      <w:proofErr w:type="gramEnd"/>
       <w:r>
         <w:rPr>
           <w:rFonts w:ascii="Consolas" w:eastAsia="Times New Roman" w:hAnsi="Consolas" w:cs="Times New Roman"/>
@@ -958,12 +1091,30 @@
       <w:r>
         <w:t xml:space="preserve">We run the command </w:t>
       </w:r>
+      <w:proofErr w:type="spellStart"/>
       <w:r>
         <w:rPr>
           <w:highlight w:val="yellow"/>
         </w:rPr>
-        <w:t>npm run start:producer</w:t>
-      </w:r>
+        <w:t>npm</w:t>
+      </w:r>
+      <w:proofErr w:type="spellEnd"/>
+      <w:r>
+        <w:rPr>
+          <w:highlight w:val="yellow"/>
+        </w:rPr>
+        <w:t xml:space="preserve"> run </w:t>
+      </w:r>
+      <w:proofErr w:type="spellStart"/>
+      <w:proofErr w:type="gramStart"/>
+      <w:r>
+        <w:rPr>
+          <w:highlight w:val="yellow"/>
+        </w:rPr>
+        <w:t>start:producer</w:t>
+      </w:r>
+      <w:proofErr w:type="spellEnd"/>
+      <w:proofErr w:type="gramEnd"/>
       <w:r>
         <w:t xml:space="preserve"> to run the </w:t>
       </w:r>
@@ -1027,14 +1178,52 @@
           <w:highlight w:val="yellow"/>
         </w:rPr>
       </w:pPr>
+      <w:proofErr w:type="spellStart"/>
       <w:r>
         <w:rPr>
           <w:b/>
           <w:bCs/>
           <w:highlight w:val="yellow"/>
         </w:rPr>
-        <w:t>npm i node-rdkafka</w:t>
-      </w:r>
+        <w:t>npm</w:t>
+      </w:r>
+      <w:proofErr w:type="spellEnd"/>
+      <w:r>
+        <w:rPr>
+          <w:b/>
+          <w:bCs/>
+          <w:highlight w:val="yellow"/>
+        </w:rPr>
+        <w:t xml:space="preserve"> </w:t>
+      </w:r>
+      <w:proofErr w:type="spellStart"/>
+      <w:r>
+        <w:rPr>
+          <w:b/>
+          <w:bCs/>
+          <w:highlight w:val="yellow"/>
+        </w:rPr>
+        <w:t>i</w:t>
+      </w:r>
+      <w:proofErr w:type="spellEnd"/>
+      <w:r>
+        <w:rPr>
+          <w:b/>
+          <w:bCs/>
+          <w:highlight w:val="yellow"/>
+        </w:rPr>
+        <w:t xml:space="preserve"> node-</w:t>
+      </w:r>
+      <w:proofErr w:type="spellStart"/>
+      <w:r>
+        <w:rPr>
+          <w:b/>
+          <w:bCs/>
+          <w:highlight w:val="yellow"/>
+        </w:rPr>
+        <w:t>rdkafka</w:t>
+      </w:r>
+      <w:proofErr w:type="spellEnd"/>
     </w:p>
     <w:p>
       <w:pPr>
@@ -1049,14 +1238,52 @@
           <w:highlight w:val="yellow"/>
         </w:rPr>
       </w:pPr>
+      <w:proofErr w:type="spellStart"/>
       <w:r>
         <w:rPr>
           <w:b/>
           <w:bCs/>
           <w:highlight w:val="yellow"/>
         </w:rPr>
-        <w:t>npm i avsc</w:t>
-      </w:r>
+        <w:t>npm</w:t>
+      </w:r>
+      <w:proofErr w:type="spellEnd"/>
+      <w:r>
+        <w:rPr>
+          <w:b/>
+          <w:bCs/>
+          <w:highlight w:val="yellow"/>
+        </w:rPr>
+        <w:t xml:space="preserve"> </w:t>
+      </w:r>
+      <w:proofErr w:type="spellStart"/>
+      <w:r>
+        <w:rPr>
+          <w:b/>
+          <w:bCs/>
+          <w:highlight w:val="yellow"/>
+        </w:rPr>
+        <w:t>i</w:t>
+      </w:r>
+      <w:proofErr w:type="spellEnd"/>
+      <w:r>
+        <w:rPr>
+          <w:b/>
+          <w:bCs/>
+          <w:highlight w:val="yellow"/>
+        </w:rPr>
+        <w:t xml:space="preserve"> </w:t>
+      </w:r>
+      <w:proofErr w:type="spellStart"/>
+      <w:r>
+        <w:rPr>
+          <w:b/>
+          <w:bCs/>
+          <w:highlight w:val="yellow"/>
+        </w:rPr>
+        <w:t>avsc</w:t>
+      </w:r>
+      <w:proofErr w:type="spellEnd"/>
     </w:p>
     <w:p>
       <w:pPr>
@@ -1072,6 +1299,145 @@
       </w:pPr>
       <w:r>
         <w:t>Start coding with producer -&gt; index.js (coding information is written in the code itself)</w:t>
+      </w:r>
+    </w:p>
+    <w:p>
+      <w:pPr>
+        <w:pStyle w:val="ListParagraph"/>
+        <w:numPr>
+          <w:ilvl w:val="0"/>
+          <w:numId w:val="1"/>
+        </w:numPr>
+        <w:rPr>
+          <w:b/>
+          <w:bCs/>
+        </w:rPr>
+      </w:pPr>
+      <w:r>
+        <w:t>Then move to consumer</w:t>
+      </w:r>
+    </w:p>
+    <w:p>
+      <w:pPr>
+        <w:pStyle w:val="ListParagraph"/>
+        <w:numPr>
+          <w:ilvl w:val="0"/>
+          <w:numId w:val="1"/>
+        </w:numPr>
+        <w:rPr>
+          <w:b/>
+          <w:bCs/>
+        </w:rPr>
+      </w:pPr>
+      <w:r>
+        <w:t xml:space="preserve">Remember: </w:t>
+      </w:r>
+      <w:r>
+        <w:rPr>
+          <w:b/>
+          <w:bCs/>
+        </w:rPr>
+        <w:t>When the consumer is stopped but the producer is still running, as soon as the consumer started, all the events will be read by consumer that were missed.</w:t>
+      </w:r>
+    </w:p>
+    <w:p>
+      <w:pPr>
+        <w:pStyle w:val="ListParagraph"/>
+        <w:numPr>
+          <w:ilvl w:val="0"/>
+          <w:numId w:val="1"/>
+        </w:numPr>
+        <w:rPr>
+          <w:b/>
+          <w:bCs/>
+        </w:rPr>
+      </w:pPr>
+      <w:r>
+        <w:lastRenderedPageBreak/>
+        <w:t xml:space="preserve">To write objects (instead of just strings), </w:t>
+      </w:r>
+      <w:r>
+        <w:rPr>
+          <w:b/>
+          <w:bCs/>
+        </w:rPr>
+        <w:t>the objects should be serialized and deserialized</w:t>
+      </w:r>
+      <w:r>
+        <w:t xml:space="preserve"> unlike strings. </w:t>
+      </w:r>
+      <w:r>
+        <w:t>Objects or other data structures should be written into a buffer before adding into the data stream.</w:t>
+      </w:r>
+    </w:p>
+    <w:p>
+      <w:pPr>
+        <w:pStyle w:val="ListParagraph"/>
+      </w:pPr>
+    </w:p>
+    <w:p>
+      <w:pPr>
+        <w:pStyle w:val="ListParagraph"/>
+        <w:rPr>
+          <w:b/>
+          <w:bCs/>
+        </w:rPr>
+      </w:pPr>
+      <w:r>
+        <w:t xml:space="preserve">This is done using </w:t>
+      </w:r>
+      <w:proofErr w:type="spellStart"/>
+      <w:r>
+        <w:rPr>
+          <w:b/>
+          <w:bCs/>
+        </w:rPr>
+        <w:t>avsc</w:t>
+      </w:r>
+      <w:proofErr w:type="spellEnd"/>
+      <w:r>
+        <w:t xml:space="preserve"> library. This is quick and </w:t>
+      </w:r>
+      <w:r>
+        <w:rPr>
+          <w:b/>
+          <w:bCs/>
+        </w:rPr>
+        <w:t>faster than JSON.</w:t>
+      </w:r>
+    </w:p>
+    <w:p>
+      <w:pPr>
+        <w:pStyle w:val="ListParagraph"/>
+        <w:numPr>
+          <w:ilvl w:val="0"/>
+          <w:numId w:val="1"/>
+        </w:numPr>
+        <w:rPr>
+          <w:b/>
+          <w:bCs/>
+        </w:rPr>
+      </w:pPr>
+      <w:r>
+        <w:t xml:space="preserve">Add a new file called </w:t>
+      </w:r>
+      <w:r>
+        <w:rPr>
+          <w:b/>
+          <w:bCs/>
+        </w:rPr>
+        <w:t>eventType.js</w:t>
+      </w:r>
+      <w:r>
+        <w:t xml:space="preserve"> where the type of object, etc. is defined using </w:t>
+      </w:r>
+      <w:proofErr w:type="spellStart"/>
+      <w:r>
+        <w:t>avsc</w:t>
+      </w:r>
+      <w:proofErr w:type="spellEnd"/>
+      <w:r>
+        <w:t xml:space="preserve">. </w:t>
       </w:r>
     </w:p>
     <w:p>

</xml_diff>